<commit_message>
style: reorganized file structure and added information about udacity projects
</commit_message>
<xml_diff>
--- a/base/Chengyi (Jeff) Chen Resume.docx
+++ b/base/Chengyi (Jeff) Chen Resume.docx
@@ -371,15 +371,7 @@
           <w:sz w:val="20"/>
           <w:szCs w:val="20"/>
         </w:rPr>
-        <w:t>Udacity Data Scientist Online Nanodegree Progra</w:t>
-      </w:r>
-      <w:r>
-        <w:rPr>
-          <w:b/>
-          <w:sz w:val="20"/>
-          <w:szCs w:val="20"/>
-        </w:rPr>
-        <w:t>m</w:t>
+        <w:t>Udacity Data Scientist Online Nanodegree Program</w:t>
       </w:r>
       <w:r>
         <w:rPr>
@@ -498,9 +490,48 @@
           <w:sz w:val="20"/>
           <w:szCs w:val="20"/>
         </w:rPr>
+        <w:t xml:space="preserve">Link to Certificate: </w:t>
+      </w:r>
+      <w:hyperlink r:id="rId9" w:history="1">
+        <w:r>
+          <w:rPr>
+            <w:rStyle w:val="Hyperlink"/>
+            <w:sz w:val="20"/>
+            <w:szCs w:val="20"/>
+          </w:rPr>
+          <w:t>https://graduation.udacity.com/confirm/2LGCCKNA</w:t>
+        </w:r>
+      </w:hyperlink>
+      <w:bookmarkStart w:id="0" w:name="_GoBack"/>
+      <w:bookmarkEnd w:id="0"/>
+    </w:p>
+    <w:p>
+      <w:pPr>
+        <w:pStyle w:val="ResumeAlignRight"/>
+        <w:numPr>
+          <w:ilvl w:val="0"/>
+          <w:numId w:val="1"/>
+        </w:numPr>
+        <w:tabs>
+          <w:tab w:val="clear" w:pos="4584"/>
+          <w:tab w:val="left" w:pos="360"/>
+        </w:tabs>
+        <w:ind w:left="360"/>
+        <w:rPr>
+          <w:b/>
+          <w:sz w:val="20"/>
+          <w:szCs w:val="20"/>
+        </w:rPr>
+      </w:pPr>
+      <w:r>
+        <w:rPr>
+          <w:bCs/>
+          <w:sz w:val="20"/>
+          <w:szCs w:val="20"/>
+        </w:rPr>
         <w:t xml:space="preserve">Link to Projects: </w:t>
       </w:r>
-      <w:hyperlink r:id="rId9" w:history="1">
+      <w:hyperlink r:id="rId10" w:history="1">
         <w:r>
           <w:rPr>
             <w:rStyle w:val="Hyperlink"/>
@@ -514,43 +545,6 @@
     <w:p>
       <w:pPr>
         <w:pStyle w:val="ResumeAlignRight"/>
-        <w:numPr>
-          <w:ilvl w:val="0"/>
-          <w:numId w:val="1"/>
-        </w:numPr>
-        <w:tabs>
-          <w:tab w:val="clear" w:pos="4584"/>
-          <w:tab w:val="left" w:pos="360"/>
-        </w:tabs>
-        <w:ind w:left="360"/>
-        <w:rPr>
-          <w:b/>
-          <w:sz w:val="20"/>
-          <w:szCs w:val="20"/>
-        </w:rPr>
-      </w:pPr>
-      <w:r>
-        <w:rPr>
-          <w:bCs/>
-          <w:sz w:val="20"/>
-          <w:szCs w:val="20"/>
-        </w:rPr>
-        <w:t xml:space="preserve">Link to Certificate: </w:t>
-      </w:r>
-      <w:hyperlink r:id="rId10" w:history="1">
-        <w:r>
-          <w:rPr>
-            <w:rStyle w:val="Hyperlink"/>
-            <w:sz w:val="20"/>
-            <w:szCs w:val="20"/>
-          </w:rPr>
-          <w:t>https://graduation.udacity.com/confirm/2LGCCKNA</w:t>
-        </w:r>
-      </w:hyperlink>
-    </w:p>
-    <w:p>
-      <w:pPr>
-        <w:pStyle w:val="ResumeAlignRight"/>
         <w:tabs>
           <w:tab w:val="left" w:pos="360"/>
         </w:tabs>
@@ -684,23 +678,7 @@
             <w:sz w:val="20"/>
             <w:szCs w:val="20"/>
           </w:rPr>
-          <w:t>www</w:t>
-        </w:r>
-        <w:r>
-          <w:rPr>
-            <w:rStyle w:val="Hyperlink"/>
-            <w:sz w:val="20"/>
-            <w:szCs w:val="20"/>
-          </w:rPr>
-          <w:t>.</w:t>
-        </w:r>
-        <w:r>
-          <w:rPr>
-            <w:rStyle w:val="Hyperlink"/>
-            <w:sz w:val="20"/>
-            <w:szCs w:val="20"/>
-          </w:rPr>
-          <w:t>99.co</w:t>
+          <w:t>www.99.co</w:t>
         </w:r>
       </w:hyperlink>
       <w:r>
@@ -810,23 +788,7 @@
             <w:sz w:val="20"/>
             <w:szCs w:val="20"/>
           </w:rPr>
-          <w:t>https://jeffchenchengy</w:t>
-        </w:r>
-        <w:r>
-          <w:rPr>
-            <w:rStyle w:val="Hyperlink"/>
-            <w:sz w:val="20"/>
-            <w:szCs w:val="20"/>
-          </w:rPr>
-          <w:t>i</w:t>
-        </w:r>
-        <w:r>
-          <w:rPr>
-            <w:rStyle w:val="Hyperlink"/>
-            <w:sz w:val="20"/>
-            <w:szCs w:val="20"/>
-          </w:rPr>
-          <w:t>.github.io/portfolio/udacity/04-exploring-condos-sg/exploring-house-prices-singapore-part-3-crispdm-non-technical.html</w:t>
+          <w:t>https://jeffchenchengyi.github.io/portfolio/udacity/04-exploring-condos-sg/exploring-house-prices-singapore-part-3-crispdm-non-technical.html</w:t>
         </w:r>
       </w:hyperlink>
     </w:p>
@@ -1095,15 +1057,7 @@
           <w:sz w:val="20"/>
           <w:szCs w:val="20"/>
         </w:rPr>
-        <w:t xml:space="preserve">Pipeline: </w:t>
-      </w:r>
-      <w:r>
-        <w:rPr>
-          <w:color w:val="000000"/>
-          <w:sz w:val="20"/>
-          <w:szCs w:val="20"/>
-        </w:rPr>
-        <w:t xml:space="preserve">Panoramic Image </w:t>
+        <w:t xml:space="preserve">Pipeline: Panoramic Image </w:t>
       </w:r>
       <w:r>
         <w:rPr>
@@ -1208,39 +1162,7 @@
           <w:sz w:val="20"/>
           <w:szCs w:val="20"/>
         </w:rPr>
-        <w:t xml:space="preserve">Final Metrics: </w:t>
-      </w:r>
-      <w:r>
-        <w:rPr>
-          <w:color w:val="000000"/>
-          <w:sz w:val="20"/>
-          <w:szCs w:val="20"/>
-        </w:rPr>
-        <w:t>Accuracy</w:t>
-      </w:r>
-      <w:r>
-        <w:rPr>
-          <w:color w:val="000000"/>
-          <w:sz w:val="20"/>
-          <w:szCs w:val="20"/>
-        </w:rPr>
-        <w:t xml:space="preserve"> - </w:t>
-      </w:r>
-      <w:r>
-        <w:rPr>
-          <w:color w:val="000000"/>
-          <w:sz w:val="20"/>
-          <w:szCs w:val="20"/>
-        </w:rPr>
-        <w:t>68.0%</w:t>
-      </w:r>
-      <w:r>
-        <w:rPr>
-          <w:color w:val="000000"/>
-          <w:sz w:val="20"/>
-          <w:szCs w:val="20"/>
-        </w:rPr>
-        <w:t xml:space="preserve"> | </w:t>
+        <w:t xml:space="preserve">Final Metrics: Accuracy - 68.0% | </w:t>
       </w:r>
       <w:r>
         <w:rPr>
@@ -1451,8 +1373,6 @@
         </w:rPr>
         <w:t>Population Density / square mile, Median Gross Rent, …</w:t>
       </w:r>
-      <w:bookmarkStart w:id="0" w:name="_GoBack"/>
-      <w:bookmarkEnd w:id="0"/>
       <w:r>
         <w:rPr>
           <w:sz w:val="20"/>
@@ -3097,6 +3017,7 @@
     <w:lsdException w:name="HTML Sample" w:semiHidden="1" w:unhideWhenUsed="1"/>
     <w:lsdException w:name="HTML Typewriter" w:semiHidden="1" w:unhideWhenUsed="1"/>
     <w:lsdException w:name="HTML Variable" w:semiHidden="1" w:unhideWhenUsed="1"/>
+    <w:lsdException w:name="Normal Table" w:semiHidden="1" w:unhideWhenUsed="1"/>
     <w:lsdException w:name="annotation subject" w:semiHidden="1" w:unhideWhenUsed="1"/>
     <w:lsdException w:name="No List" w:semiHidden="1" w:unhideWhenUsed="1"/>
     <w:lsdException w:name="Outline List 1" w:semiHidden="1" w:unhideWhenUsed="1"/>
@@ -3142,9 +3063,11 @@
     <w:lsdException w:name="Table Subtle 1" w:semiHidden="1" w:unhideWhenUsed="1"/>
     <w:lsdException w:name="Table Subtle 2" w:semiHidden="1" w:unhideWhenUsed="1"/>
     <w:lsdException w:name="Table Web 1" w:semiHidden="1" w:unhideWhenUsed="1"/>
+    <w:lsdException w:name="Table Web 2" w:semiHidden="1" w:unhideWhenUsed="1"/>
     <w:lsdException w:name="Table Web 3" w:semiHidden="1" w:unhideWhenUsed="1"/>
     <w:lsdException w:name="Balloon Text" w:semiHidden="1" w:unhideWhenUsed="1"/>
     <w:lsdException w:name="Table Grid" w:uiPriority="59"/>
+    <w:lsdException w:name="Table Theme" w:semiHidden="1" w:unhideWhenUsed="1"/>
     <w:lsdException w:name="Placeholder Text" w:semiHidden="1"/>
     <w:lsdException w:name="No Spacing" w:uiPriority="1" w:qFormat="1"/>
     <w:lsdException w:name="Light Shading" w:uiPriority="60"/>

</xml_diff>

<commit_message>
feat: Added notes on data analysis in this semester's first marketing class
</commit_message>
<xml_diff>
--- a/base/Chengyi (Jeff) Chen Resume.docx
+++ b/base/Chengyi (Jeff) Chen Resume.docx
@@ -502,8 +502,6 @@
           <w:t>https://graduation.udacity.com/confirm/2LGCCKNA</w:t>
         </w:r>
       </w:hyperlink>
-      <w:bookmarkStart w:id="0" w:name="_GoBack"/>
-      <w:bookmarkEnd w:id="0"/>
     </w:p>
     <w:p>
       <w:pPr>
@@ -2210,6 +2208,15 @@
         </w:rPr>
         <w:t>SQL</w:t>
       </w:r>
+      <w:r>
+        <w:rPr>
+          <w:sz w:val="20"/>
+          <w:szCs w:val="20"/>
+        </w:rPr>
+        <w:t>, A/B Testing</w:t>
+      </w:r>
+      <w:bookmarkStart w:id="0" w:name="_GoBack"/>
+      <w:bookmarkEnd w:id="0"/>
     </w:p>
     <w:sectPr>
       <w:pgSz w:w="12240" w:h="15840"/>

</xml_diff>